<commit_message>
added third lab with unfinished report
</commit_message>
<xml_diff>
--- a/first lab/report.docx
+++ b/first lab/report.docx
@@ -278,8 +278,17 @@
           <w:sz w:val="28"/>
           <w:szCs w:val="28"/>
         </w:rPr>
-        <w:t>Отчёт по лабораторной работе №2</w:t>
-      </w:r>
+        <w:t>Отчёт по лабораторной работе №</w:t>
+      </w:r>
+      <w:r>
+        <w:rPr>
+          <w:sz w:val="28"/>
+          <w:szCs w:val="28"/>
+        </w:rPr>
+        <w:t>1</w:t>
+      </w:r>
+      <w:bookmarkStart w:id="0" w:name="_GoBack"/>
+      <w:bookmarkEnd w:id="0"/>
     </w:p>
     <w:p>
       <w:pPr>
@@ -11192,17 +11201,7 @@
           <w:sz w:val="28"/>
           <w:szCs w:val="28"/>
         </w:rPr>
-        <w:t xml:space="preserve"> брауз</w:t>
-      </w:r>
-      <w:bookmarkStart w:id="0" w:name="_GoBack"/>
-      <w:bookmarkEnd w:id="0"/>
-      <w:r>
-        <w:rPr>
-          <w:rFonts w:ascii="Times New Roman" w:hAnsi="Times New Roman" w:cs="Times New Roman"/>
-          <w:sz w:val="28"/>
-          <w:szCs w:val="28"/>
-        </w:rPr>
-        <w:t>ера для ввода</w:t>
+        <w:t xml:space="preserve"> браузера для ввода</w:t>
       </w:r>
       <w:r>
         <w:rPr>

</xml_diff>